<commit_message>
added occupational diseases without coins system
</commit_message>
<xml_diff>
--- a/public/reportResultDocx.docx
+++ b/public/reportResultDocx.docx
@@ -344,7 +344,6 @@
         </w:rPr>
         <w:t>{</w:t>
       </w:r>
-      <w:proofErr w:type="spellStart"/>
       <w:r>
         <w:rPr>
           <w:sz w:val="28"/>
@@ -353,7 +352,6 @@
         </w:rPr>
         <w:t>employeesList</w:t>
       </w:r>
-      <w:proofErr w:type="spellEnd"/>
       <w:r>
         <w:rPr>
           <w:sz w:val="28"/>
@@ -467,7 +465,6 @@
         </w:rPr>
         <w:t>{</w:t>
       </w:r>
-      <w:proofErr w:type="spellStart"/>
       <w:r>
         <w:rPr>
           <w:sz w:val="28"/>
@@ -476,7 +473,6 @@
         </w:rPr>
         <w:t>gameStartTime</w:t>
       </w:r>
-      <w:proofErr w:type="spellEnd"/>
       <w:r>
         <w:rPr>
           <w:sz w:val="28"/>
@@ -753,24 +749,7 @@
                 <w:szCs w:val="28"/>
                 <w:lang w:val="en-US"/>
               </w:rPr>
-              <w:t>{#employees}</w:t>
-            </w:r>
-          </w:p>
-          <w:p>
-            <w:pPr>
-              <w:rPr>
-                <w:sz w:val="28"/>
-                <w:szCs w:val="28"/>
-                <w:lang w:val="en-US"/>
-              </w:rPr>
-            </w:pPr>
-            <w:r>
-              <w:rPr>
-                <w:sz w:val="28"/>
-                <w:szCs w:val="28"/>
-                <w:lang w:val="en-US"/>
-              </w:rPr>
-              <w:t>{</w:t>
+              <w:t>{#employees}{</w:t>
             </w:r>
             <w:r>
               <w:rPr>
@@ -842,11 +821,18 @@
               <w:rPr>
                 <w:sz w:val="28"/>
                 <w:szCs w:val="28"/>
+                <w:lang w:val="en-US"/>
+              </w:rPr>
+              <w:t>{diseases}</w:t>
+            </w:r>
+            <w:r>
+              <w:rPr>
+                <w:sz w:val="28"/>
+                <w:szCs w:val="28"/>
                 <w:lang w:val="ru-RU"/>
               </w:rPr>
               <w:t>{/</w:t>
             </w:r>
-            <w:proofErr w:type="gramStart"/>
             <w:r>
               <w:rPr>
                 <w:sz w:val="28"/>
@@ -862,28 +848,6 @@
                 <w:lang w:val="ru-RU"/>
               </w:rPr>
               <w:t>}</w:t>
-            </w:r>
-            <w:r>
-              <w:rPr>
-                <w:sz w:val="28"/>
-                <w:szCs w:val="28"/>
-              </w:rPr>
-              <w:t>Попереково</w:t>
-            </w:r>
-            <w:proofErr w:type="gramEnd"/>
-            <w:r>
-              <w:rPr>
-                <w:sz w:val="28"/>
-                <w:szCs w:val="28"/>
-              </w:rPr>
-              <w:t>-крижовий радикуліт</w:t>
-            </w:r>
-            <w:r>
-              <w:rPr>
-                <w:sz w:val="28"/>
-                <w:szCs w:val="28"/>
-              </w:rPr>
-              <w:t xml:space="preserve"> (XXX ст.)</w:t>
             </w:r>
           </w:p>
         </w:tc>
@@ -947,25 +911,7 @@
                 <w:szCs w:val="28"/>
                 <w:lang w:val="en-US"/>
               </w:rPr>
-              <w:t>{</w:t>
-            </w:r>
-            <w:proofErr w:type="spellStart"/>
-            <w:r>
-              <w:rPr>
-                <w:sz w:val="28"/>
-                <w:szCs w:val="28"/>
-                <w:lang w:val="en-US"/>
-              </w:rPr>
-              <w:t>totalScore</w:t>
-            </w:r>
-            <w:proofErr w:type="spellEnd"/>
-            <w:r>
-              <w:rPr>
-                <w:sz w:val="28"/>
-                <w:szCs w:val="28"/>
-                <w:lang w:val="en-US"/>
-              </w:rPr>
-              <w:t>}</w:t>
+              <w:t>{totalScore}</w:t>
             </w:r>
           </w:p>
         </w:tc>
@@ -1299,26 +1245,16 @@
                 <w:szCs w:val="28"/>
                 <w:lang w:val="en-US"/>
               </w:rPr>
-              <w:t>{#</w:t>
-            </w:r>
-            <w:proofErr w:type="gramStart"/>
+              <w:t>{#employees}</w:t>
+            </w:r>
             <w:r>
               <w:rPr>
                 <w:sz w:val="28"/>
                 <w:szCs w:val="28"/>
                 <w:lang w:val="en-US"/>
               </w:rPr>
-              <w:t>employees}</w:t>
-            </w:r>
-            <w:r>
-              <w:rPr>
-                <w:sz w:val="28"/>
-                <w:szCs w:val="28"/>
-                <w:lang w:val="en-US"/>
-              </w:rPr>
               <w:t>{</w:t>
             </w:r>
-            <w:proofErr w:type="gramEnd"/>
             <w:r>
               <w:rPr>
                 <w:sz w:val="28"/>

</xml_diff>